<commit_message>
Added some word changes
</commit_message>
<xml_diff>
--- a/Procedura cu privire la managementul incidentelor de securitate a informaţiei.docx
+++ b/Procedura cu privire la managementul incidentelor de securitate a informaţiei.docx
@@ -35,6 +35,15 @@
           <w:szCs w:val="20"/>
         </w:rPr>
         <w:t>Procedura cu privire la managementul incidentelor de securitate a informaţiei</w:t>
+      </w:r>
+      <w:r>
+        <w:rPr>
+          <w:rFonts w:ascii="Arial" w:hAnsi="Arial" w:cs="Arial"/>
+          <w:color w:val="000000"/>
+          <w:sz w:val="20"/>
+          <w:szCs w:val="20"/>
+        </w:rPr>
+        <w:t xml:space="preserve"> </w:t>
       </w:r>
       <w:r>
         <w:rPr>

</xml_diff>